<commit_message>
Replaced icon in docs
</commit_message>
<xml_diff>
--- a/FileValidator/File Validator.docx
+++ b/FileValidator/File Validator.docx
@@ -1,6 +1,6 @@
 
 <file path=word/document.xml><?xml version="1.0" encoding="utf-8"?>
-<w:document xmlns:wpc="http://schemas.microsoft.com/office/word/2010/wordprocessingCanvas" xmlns:mc="http://schemas.openxmlformats.org/markup-compatibility/2006" xmlns:o="urn:schemas-microsoft-com:office:office" xmlns:r="http://schemas.openxmlformats.org/officeDocument/2006/relationships" xmlns:m="http://schemas.openxmlformats.org/officeDocument/2006/math" xmlns:v="urn:schemas-microsoft-com:vml" xmlns:wp14="http://schemas.microsoft.com/office/word/2010/wordprocessingDrawing" xmlns:wp="http://schemas.openxmlformats.org/drawingml/2006/wordprocessingDrawing" xmlns:w10="urn:schemas-microsoft-com:office:word" xmlns:w="http://schemas.openxmlformats.org/wordprocessingml/2006/main" xmlns:w14="http://schemas.microsoft.com/office/word/2010/wordml" xmlns:w15="http://schemas.microsoft.com/office/word/2012/wordml" xmlns:wpg="http://schemas.microsoft.com/office/word/2010/wordprocessingGroup" xmlns:wpi="http://schemas.microsoft.com/office/word/2010/wordprocessingInk" xmlns:wne="http://schemas.microsoft.com/office/word/2006/wordml" xmlns:wps="http://schemas.microsoft.com/office/word/2010/wordprocessingShape" mc:Ignorable="w14 w15 wp14">
+<w:document xmlns:wpc="http://schemas.microsoft.com/office/word/2010/wordprocessingCanvas" xmlns:cx="http://schemas.microsoft.com/office/drawing/2014/chartex" xmlns:cx1="http://schemas.microsoft.com/office/drawing/2015/9/8/chartex" xmlns:cx2="http://schemas.microsoft.com/office/drawing/2015/10/21/chartex" xmlns:cx3="http://schemas.microsoft.com/office/drawing/2016/5/9/chartex" xmlns:cx4="http://schemas.microsoft.com/office/drawing/2016/5/10/chartex" xmlns:cx5="http://schemas.microsoft.com/office/drawing/2016/5/11/chartex" xmlns:cx6="http://schemas.microsoft.com/office/drawing/2016/5/12/chartex" xmlns:cx7="http://schemas.microsoft.com/office/drawing/2016/5/13/chartex" xmlns:cx8="http://schemas.microsoft.com/office/drawing/2016/5/14/chartex" xmlns:mc="http://schemas.openxmlformats.org/markup-compatibility/2006" xmlns:aink="http://schemas.microsoft.com/office/drawing/2016/ink" xmlns:am3d="http://schemas.microsoft.com/office/drawing/2017/model3d" xmlns:o="urn:schemas-microsoft-com:office:office" xmlns:r="http://schemas.openxmlformats.org/officeDocument/2006/relationships" xmlns:m="http://schemas.openxmlformats.org/officeDocument/2006/math" xmlns:v="urn:schemas-microsoft-com:vml" xmlns:wp14="http://schemas.microsoft.com/office/word/2010/wordprocessingDrawing" xmlns:wp="http://schemas.openxmlformats.org/drawingml/2006/wordprocessingDrawing" xmlns:w10="urn:schemas-microsoft-com:office:word" xmlns:w="http://schemas.openxmlformats.org/wordprocessingml/2006/main" xmlns:w14="http://schemas.microsoft.com/office/word/2010/wordml" xmlns:w15="http://schemas.microsoft.com/office/word/2012/wordml" xmlns:w16cid="http://schemas.microsoft.com/office/word/2016/wordml/cid" xmlns:w16se="http://schemas.microsoft.com/office/word/2015/wordml/symex" xmlns:wpg="http://schemas.microsoft.com/office/word/2010/wordprocessingGroup" xmlns:wpi="http://schemas.microsoft.com/office/word/2010/wordprocessingInk" xmlns:wne="http://schemas.microsoft.com/office/word/2006/wordml" xmlns:wps="http://schemas.microsoft.com/office/word/2010/wordprocessingShape" mc:Ignorable="w14 w15 w16se w16cid wp14">
   <w:body>
     <w:p>
       <w:pPr>
@@ -10,20 +10,6 @@
           <w:szCs w:val="72"/>
         </w:rPr>
       </w:pPr>
-      <w:r>
-        <w:rPr>
-          <w:sz w:val="72"/>
-          <w:szCs w:val="72"/>
-        </w:rPr>
-        <w:t>File</w:t>
-      </w:r>
-      <w:r>
-        <w:rPr>
-          <w:sz w:val="72"/>
-          <w:szCs w:val="72"/>
-        </w:rPr>
-        <w:t>Validator</w:t>
-      </w:r>
       <w:r>
         <w:rPr>
           <w:noProof/>
@@ -32,18 +18,18 @@
           <w:lang w:eastAsia="en-GB"/>
         </w:rPr>
         <w:drawing>
-          <wp:anchor distT="0" distB="0" distL="114300" distR="114300" simplePos="0" relativeHeight="251658240" behindDoc="0" locked="0" layoutInCell="1" allowOverlap="1">
-            <wp:simplePos x="1981200" y="1066800"/>
-            <wp:positionH relativeFrom="margin">
-              <wp:align>right</wp:align>
+          <wp:anchor distT="0" distB="0" distL="114300" distR="114300" simplePos="0" relativeHeight="251658240" behindDoc="0" locked="0" layoutInCell="1" allowOverlap="1" wp14:anchorId="7715994D">
+            <wp:simplePos x="0" y="0"/>
+            <wp:positionH relativeFrom="column">
+              <wp:posOffset>3400425</wp:posOffset>
             </wp:positionH>
-            <wp:positionV relativeFrom="margin">
-              <wp:align>top</wp:align>
+            <wp:positionV relativeFrom="paragraph">
+              <wp:posOffset>0</wp:posOffset>
             </wp:positionV>
-            <wp:extent cx="2438400" cy="2438400"/>
+            <wp:extent cx="1047750" cy="1047750"/>
             <wp:effectExtent l="0" t="0" r="0" b="0"/>
             <wp:wrapSquare wrapText="bothSides"/>
-            <wp:docPr id="2" name="Picture 2"/>
+            <wp:docPr id="1" name="Picture 1"/>
             <wp:cNvGraphicFramePr>
               <a:graphicFrameLocks xmlns:a="http://schemas.openxmlformats.org/drawingml/2006/main" noChangeAspect="1"/>
             </wp:cNvGraphicFramePr>
@@ -51,11 +37,11 @@
               <a:graphicData uri="http://schemas.openxmlformats.org/drawingml/2006/picture">
                 <pic:pic xmlns:pic="http://schemas.openxmlformats.org/drawingml/2006/picture">
                   <pic:nvPicPr>
-                    <pic:cNvPr id="2" name="accept6 (6).png"/>
+                    <pic:cNvPr id="1" name=""/>
                     <pic:cNvPicPr/>
                   </pic:nvPicPr>
                   <pic:blipFill>
-                    <a:blip r:embed="rId6">
+                    <a:blip r:embed="rId6" cstate="print">
                       <a:extLst>
                         <a:ext uri="{28A0092B-C50C-407E-A947-70E740481C1C}">
                           <a14:useLocalDpi xmlns:a14="http://schemas.microsoft.com/office/drawing/2010/main" val="0"/>
@@ -69,7 +55,7 @@
                   <pic:spPr>
                     <a:xfrm>
                       <a:off x="0" y="0"/>
-                      <a:ext cx="2438400" cy="2438400"/>
+                      <a:ext cx="1047750" cy="1047750"/>
                     </a:xfrm>
                     <a:prstGeom prst="rect">
                       <a:avLst/>
@@ -78,9 +64,31 @@
                 </pic:pic>
               </a:graphicData>
             </a:graphic>
+            <wp14:sizeRelH relativeFrom="page">
+              <wp14:pctWidth>0</wp14:pctWidth>
+            </wp14:sizeRelH>
+            <wp14:sizeRelV relativeFrom="page">
+              <wp14:pctHeight>0</wp14:pctHeight>
+            </wp14:sizeRelV>
           </wp:anchor>
         </w:drawing>
       </w:r>
+      <w:proofErr w:type="spellStart"/>
+      <w:r>
+        <w:rPr>
+          <w:sz w:val="72"/>
+          <w:szCs w:val="72"/>
+        </w:rPr>
+        <w:t>File</w:t>
+      </w:r>
+      <w:r>
+        <w:rPr>
+          <w:sz w:val="72"/>
+          <w:szCs w:val="72"/>
+        </w:rPr>
+        <w:t>Validator</w:t>
+      </w:r>
+      <w:proofErr w:type="spellEnd"/>
     </w:p>
     <w:p/>
     <w:p>
@@ -98,28 +106,29 @@
           <w:szCs w:val="32"/>
         </w:rPr>
       </w:pPr>
+      <w:proofErr w:type="spellStart"/>
       <w:r>
         <w:rPr>
           <w:sz w:val="32"/>
           <w:szCs w:val="32"/>
         </w:rPr>
-        <w:t xml:space="preserve">FileValidator is a tool for validating </w:t>
-      </w:r>
+        <w:t>FileValidator</w:t>
+      </w:r>
+      <w:proofErr w:type="spellEnd"/>
       <w:r>
         <w:rPr>
           <w:sz w:val="32"/>
           <w:szCs w:val="32"/>
         </w:rPr>
-        <w:t>column types in a csv file using a number of validators.</w:t>
-      </w:r>
-    </w:p>
-    <w:p>
-      <w:pPr>
+        <w:t xml:space="preserve"> is a tool for validating </w:t>
+      </w:r>
+      <w:r>
         <w:rPr>
           <w:sz w:val="32"/>
           <w:szCs w:val="32"/>
         </w:rPr>
-      </w:pPr>
+        <w:t>column types in a csv file using a number of validators.</w:t>
+      </w:r>
     </w:p>
     <w:p>
       <w:pPr>
@@ -128,27 +137,40 @@
           <w:szCs w:val="32"/>
         </w:rPr>
       </w:pPr>
-      <w:r>
+    </w:p>
+    <w:p>
+      <w:pPr>
         <w:rPr>
           <w:sz w:val="32"/>
           <w:szCs w:val="32"/>
         </w:rPr>
-        <w:t>It is important to set up the config file correctly before using the program:</w:t>
-      </w:r>
-    </w:p>
-    <w:p>
-      <w:pPr>
-        <w:pStyle w:val="NoSpacing"/>
       </w:pPr>
       <w:r>
         <w:rPr>
           <w:sz w:val="32"/>
           <w:szCs w:val="32"/>
         </w:rPr>
-        <w:tab/>
-      </w:r>
-      <w:r>
-        <w:t>input_folder:</w:t>
+        <w:t>It is important to set up the config file correctly before using the program:</w:t>
+      </w:r>
+    </w:p>
+    <w:p>
+      <w:pPr>
+        <w:pStyle w:val="NoSpacing"/>
+      </w:pPr>
+      <w:r>
+        <w:rPr>
+          <w:sz w:val="32"/>
+          <w:szCs w:val="32"/>
+        </w:rPr>
+        <w:tab/>
+      </w:r>
+      <w:proofErr w:type="spellStart"/>
+      <w:r>
+        <w:t>input_folder</w:t>
+      </w:r>
+      <w:proofErr w:type="spellEnd"/>
+      <w:r>
+        <w:t>:</w:t>
       </w:r>
       <w:r>
         <w:tab/>
@@ -175,21 +197,35 @@
       </w:r>
       <w:r>
         <w:tab/>
-        <w:t>eg: C:\TestDirectory</w:t>
-      </w:r>
-    </w:p>
-    <w:p>
-      <w:pPr>
-        <w:pStyle w:val="NoSpacing"/>
-      </w:pPr>
-    </w:p>
-    <w:p>
-      <w:pPr>
-        <w:pStyle w:val="NoSpacing"/>
-      </w:pPr>
-      <w:r>
-        <w:tab/>
-        <w:t>file_mask:</w:t>
+      </w:r>
+      <w:proofErr w:type="spellStart"/>
+      <w:r>
+        <w:t>eg</w:t>
+      </w:r>
+      <w:proofErr w:type="spellEnd"/>
+      <w:r>
+        <w:t>: C:\TestDirectory</w:t>
+      </w:r>
+    </w:p>
+    <w:p>
+      <w:pPr>
+        <w:pStyle w:val="NoSpacing"/>
+      </w:pPr>
+    </w:p>
+    <w:p>
+      <w:pPr>
+        <w:pStyle w:val="NoSpacing"/>
+      </w:pPr>
+      <w:r>
+        <w:tab/>
+      </w:r>
+      <w:proofErr w:type="spellStart"/>
+      <w:r>
+        <w:t>file_mask</w:t>
+      </w:r>
+      <w:proofErr w:type="spellEnd"/>
+      <w:r>
+        <w:t>:</w:t>
       </w:r>
       <w:r>
         <w:tab/>
@@ -214,7 +250,14 @@
       </w:r>
       <w:r>
         <w:tab/>
-        <w:t>eg: *.txt</w:t>
+      </w:r>
+      <w:proofErr w:type="spellStart"/>
+      <w:r>
+        <w:t>eg</w:t>
+      </w:r>
+      <w:proofErr w:type="spellEnd"/>
+      <w:r>
+        <w:t>: *.txt</w:t>
       </w:r>
     </w:p>
     <w:p>
@@ -227,8 +270,13 @@
         <w:pStyle w:val="NoSpacing"/>
         <w:ind w:firstLine="720"/>
       </w:pPr>
-      <w:r>
-        <w:t>errors_file:</w:t>
+      <w:proofErr w:type="spellStart"/>
+      <w:r>
+        <w:t>errors_file</w:t>
+      </w:r>
+      <w:proofErr w:type="spellEnd"/>
+      <w:r>
+        <w:t>:</w:t>
       </w:r>
       <w:r>
         <w:tab/>
@@ -256,8 +304,13 @@
       <w:r>
         <w:tab/>
       </w:r>
-      <w:r>
-        <w:t>eg: C:\TestDirectory\Output\results.log</w:t>
+      <w:proofErr w:type="spellStart"/>
+      <w:r>
+        <w:t>eg</w:t>
+      </w:r>
+      <w:proofErr w:type="spellEnd"/>
+      <w:r>
+        <w:t>: C:\TestDirectory\Output\results.log</w:t>
       </w:r>
     </w:p>
     <w:p>
@@ -336,7 +389,14 @@
       </w:r>
       <w:r>
         <w:tab/>
-        <w:t>eg: |</w:t>
+      </w:r>
+      <w:proofErr w:type="spellStart"/>
+      <w:r>
+        <w:t>eg</w:t>
+      </w:r>
+      <w:proofErr w:type="spellEnd"/>
+      <w:r>
+        <w:t>: |</w:t>
       </w:r>
     </w:p>
     <w:p>
@@ -349,8 +409,13 @@
         <w:pStyle w:val="NoSpacing"/>
         <w:ind w:left="2880" w:hanging="2160"/>
       </w:pPr>
-      <w:r>
-        <w:t>successDirectory:</w:t>
+      <w:proofErr w:type="spellStart"/>
+      <w:r>
+        <w:t>successDirectory</w:t>
+      </w:r>
+      <w:proofErr w:type="spellEnd"/>
+      <w:r>
+        <w:t>:</w:t>
       </w:r>
       <w:r>
         <w:tab/>
@@ -377,7 +442,14 @@
       </w:r>
       <w:r>
         <w:tab/>
-        <w:t xml:space="preserve">eg: </w:t>
+      </w:r>
+      <w:proofErr w:type="spellStart"/>
+      <w:r>
+        <w:t>eg</w:t>
+      </w:r>
+      <w:proofErr w:type="spellEnd"/>
+      <w:r>
+        <w:t xml:space="preserve">: </w:t>
       </w:r>
       <w:r>
         <w:t>C:\TestDirectory\Success</w:t>
@@ -393,9 +465,11 @@
         <w:pStyle w:val="NoSpacing"/>
         <w:ind w:left="2880" w:hanging="2160"/>
       </w:pPr>
+      <w:proofErr w:type="spellStart"/>
       <w:r>
         <w:t>failureDirectory</w:t>
       </w:r>
+      <w:proofErr w:type="spellEnd"/>
       <w:r>
         <w:rPr>
           <w:sz w:val="24"/>
@@ -432,7 +506,14 @@
       </w:r>
       <w:r>
         <w:tab/>
-        <w:t xml:space="preserve">eg: </w:t>
+      </w:r>
+      <w:proofErr w:type="spellStart"/>
+      <w:r>
+        <w:t>eg</w:t>
+      </w:r>
+      <w:proofErr w:type="spellEnd"/>
+      <w:r>
+        <w:t xml:space="preserve">: </w:t>
       </w:r>
       <w:r>
         <w:t>C:\TestDirectory\</w:t>
@@ -489,9 +570,11 @@
         <w:pStyle w:val="NoSpacing"/>
         <w:ind w:left="3600" w:hanging="2880"/>
       </w:pPr>
+      <w:proofErr w:type="spellStart"/>
       <w:r>
         <w:t>ValidatorDate_YYMMDD</w:t>
       </w:r>
+      <w:proofErr w:type="spellEnd"/>
       <w:r>
         <w:t>:</w:t>
       </w:r>
@@ -537,6 +620,8 @@
       <w:r>
         <w:t xml:space="preserve"> character is either 0 or 1</w:t>
       </w:r>
+      <w:bookmarkStart w:id="0" w:name="_GoBack"/>
+      <w:bookmarkEnd w:id="0"/>
     </w:p>
     <w:p>
       <w:pPr>
@@ -567,6 +652,7 @@
         <w:pStyle w:val="NoSpacing"/>
         <w:ind w:left="3600" w:hanging="2880"/>
       </w:pPr>
+      <w:proofErr w:type="spellStart"/>
       <w:r>
         <w:t>ValidatorDate_</w:t>
       </w:r>
@@ -576,6 +662,7 @@
       <w:r>
         <w:t>YYMMDD</w:t>
       </w:r>
+      <w:proofErr w:type="spellEnd"/>
       <w:r>
         <w:t>:</w:t>
       </w:r>
@@ -652,7 +739,14 @@
       </w:pPr>
       <w:r>
         <w:tab/>
-        <w:t>ValidatorFieldLength_X:</w:t>
+      </w:r>
+      <w:proofErr w:type="spellStart"/>
+      <w:r>
+        <w:t>ValidatorFieldLength_X</w:t>
+      </w:r>
+      <w:proofErr w:type="spellEnd"/>
+      <w:r>
+        <w:t>:</w:t>
       </w:r>
       <w:r>
         <w:tab/>
@@ -694,7 +788,14 @@
       </w:pPr>
       <w:r>
         <w:tab/>
-        <w:t>ValidatorMaxFieldLength_X:</w:t>
+      </w:r>
+      <w:proofErr w:type="spellStart"/>
+      <w:r>
+        <w:t>ValidatorMaxFieldLength_X</w:t>
+      </w:r>
+      <w:proofErr w:type="spellEnd"/>
+      <w:r>
+        <w:t>:</w:t>
       </w:r>
       <w:r>
         <w:tab/>
@@ -723,9 +824,11 @@
       <w:r>
         <w:tab/>
       </w:r>
+      <w:proofErr w:type="spellStart"/>
       <w:r>
         <w:t>ValidatorNumber</w:t>
       </w:r>
+      <w:proofErr w:type="spellEnd"/>
       <w:r>
         <w:t>:</w:t>
       </w:r>
@@ -749,6 +852,7 @@
       <w:r>
         <w:tab/>
       </w:r>
+      <w:proofErr w:type="spellStart"/>
       <w:r>
         <w:t>Validator</w:t>
       </w:r>
@@ -759,7 +863,11 @@
         <w:t>Number</w:t>
       </w:r>
       <w:r>
-        <w:t>s:</w:t>
+        <w:t>s</w:t>
+      </w:r>
+      <w:proofErr w:type="spellEnd"/>
+      <w:r>
+        <w:t>:</w:t>
       </w:r>
       <w:r>
         <w:tab/>
@@ -783,7 +891,14 @@
       </w:pPr>
       <w:r>
         <w:tab/>
-        <w:t>ValidatorFieldIsNotBlank:</w:t>
+      </w:r>
+      <w:proofErr w:type="spellStart"/>
+      <w:r>
+        <w:t>ValidatorFieldIsNotBlank</w:t>
+      </w:r>
+      <w:proofErr w:type="spellEnd"/>
+      <w:r>
+        <w:t>:</w:t>
       </w:r>
       <w:r>
         <w:tab/>
@@ -828,15 +943,31 @@
         <w:pStyle w:val="NoSpacing"/>
       </w:pPr>
       <w:r>
-        <w:t xml:space="preserve">    &lt;add key="0" value="ValidatorDate_YYMMDD" /&gt;</w:t>
-      </w:r>
-    </w:p>
-    <w:p>
-      <w:pPr>
-        <w:pStyle w:val="NoSpacing"/>
-      </w:pPr>
-      <w:r>
-        <w:t xml:space="preserve">    &lt;add key="1" value="ValidatorNumber" /&gt;</w:t>
+        <w:t xml:space="preserve">    &lt;add key="0" value="</w:t>
+      </w:r>
+      <w:proofErr w:type="spellStart"/>
+      <w:r>
+        <w:t>ValidatorDate_YYMMDD</w:t>
+      </w:r>
+      <w:proofErr w:type="spellEnd"/>
+      <w:r>
+        <w:t>" /&gt;</w:t>
+      </w:r>
+    </w:p>
+    <w:p>
+      <w:pPr>
+        <w:pStyle w:val="NoSpacing"/>
+      </w:pPr>
+      <w:r>
+        <w:t xml:space="preserve">    &lt;add key="1" value="</w:t>
+      </w:r>
+      <w:proofErr w:type="spellStart"/>
+      <w:r>
+        <w:t>ValidatorNumber</w:t>
+      </w:r>
+      <w:proofErr w:type="spellEnd"/>
+      <w:r>
+        <w:t>" /&gt;</w:t>
       </w:r>
     </w:p>
     <w:p>
@@ -852,15 +983,31 @@
         <w:pStyle w:val="NoSpacing"/>
       </w:pPr>
       <w:r>
-        <w:t xml:space="preserve">    &lt;add key="2" value="ValidatorDate_YYYYMMDD" /&gt;</w:t>
-      </w:r>
-    </w:p>
-    <w:p>
-      <w:pPr>
-        <w:pStyle w:val="NoSpacing"/>
-      </w:pPr>
-      <w:r>
-        <w:t xml:space="preserve">    &lt;add key="3" value="ValidatorNoNumbers" /&gt;</w:t>
+        <w:t xml:space="preserve">    &lt;add key="2" value="</w:t>
+      </w:r>
+      <w:proofErr w:type="spellStart"/>
+      <w:r>
+        <w:t>ValidatorDate_YYYYMMDD</w:t>
+      </w:r>
+      <w:proofErr w:type="spellEnd"/>
+      <w:r>
+        <w:t>" /&gt;</w:t>
+      </w:r>
+    </w:p>
+    <w:p>
+      <w:pPr>
+        <w:pStyle w:val="NoSpacing"/>
+      </w:pPr>
+      <w:r>
+        <w:t xml:space="preserve">    &lt;add key="3" value="</w:t>
+      </w:r>
+      <w:proofErr w:type="spellStart"/>
+      <w:r>
+        <w:t>ValidatorNoNumbers</w:t>
+      </w:r>
+      <w:proofErr w:type="spellEnd"/>
+      <w:r>
+        <w:t>" /&gt;</w:t>
       </w:r>
     </w:p>
     <w:p>
@@ -879,25 +1026,47 @@
         <w:t xml:space="preserve">    </w:t>
       </w:r>
       <w:r>
-        <w:t>&lt;add key="4" value="ValidatorNoNumbers" /&gt;</w:t>
-      </w:r>
-    </w:p>
-    <w:p>
-      <w:pPr>
-        <w:pStyle w:val="NoSpacing"/>
-      </w:pPr>
-      <w:r>
-        <w:t xml:space="preserve">    &lt;add key="4" value="ValidatorFieldIsNotBlank" /&gt;</w:t>
-      </w:r>
-    </w:p>
-    <w:p>
-      <w:pPr>
-        <w:pStyle w:val="NoSpacing"/>
-      </w:pPr>
-      <w:bookmarkStart w:id="0" w:name="_GoBack"/>
-      <w:bookmarkEnd w:id="0"/>
-      <w:r>
-        <w:t xml:space="preserve">    &lt;add key="5" value="ValidatorDate_YYMMDD" /&gt;</w:t>
+        <w:t>&lt;add key="4" value="</w:t>
+      </w:r>
+      <w:proofErr w:type="spellStart"/>
+      <w:r>
+        <w:t>ValidatorNoNumbers</w:t>
+      </w:r>
+      <w:proofErr w:type="spellEnd"/>
+      <w:r>
+        <w:t>" /&gt;</w:t>
+      </w:r>
+    </w:p>
+    <w:p>
+      <w:pPr>
+        <w:pStyle w:val="NoSpacing"/>
+      </w:pPr>
+      <w:r>
+        <w:t xml:space="preserve">    &lt;add key="4" value="</w:t>
+      </w:r>
+      <w:proofErr w:type="spellStart"/>
+      <w:r>
+        <w:t>ValidatorFieldIsNotBlank</w:t>
+      </w:r>
+      <w:proofErr w:type="spellEnd"/>
+      <w:r>
+        <w:t>" /&gt;</w:t>
+      </w:r>
+    </w:p>
+    <w:p>
+      <w:pPr>
+        <w:pStyle w:val="NoSpacing"/>
+      </w:pPr>
+      <w:r>
+        <w:t xml:space="preserve">    &lt;add key="5" value="</w:t>
+      </w:r>
+      <w:proofErr w:type="spellStart"/>
+      <w:r>
+        <w:t>ValidatorDate_YYMMDD</w:t>
+      </w:r>
+      <w:proofErr w:type="spellEnd"/>
+      <w:r>
+        <w:t>" /&gt;</w:t>
       </w:r>
     </w:p>
     <w:p>
@@ -933,7 +1102,7 @@
 </file>
 
 <file path=word/endnotes.xml><?xml version="1.0" encoding="utf-8"?>
-<w:endnotes xmlns:wpc="http://schemas.microsoft.com/office/word/2010/wordprocessingCanvas" xmlns:mc="http://schemas.openxmlformats.org/markup-compatibility/2006" xmlns:o="urn:schemas-microsoft-com:office:office" xmlns:r="http://schemas.openxmlformats.org/officeDocument/2006/relationships" xmlns:m="http://schemas.openxmlformats.org/officeDocument/2006/math" xmlns:v="urn:schemas-microsoft-com:vml" xmlns:wp14="http://schemas.microsoft.com/office/word/2010/wordprocessingDrawing" xmlns:wp="http://schemas.openxmlformats.org/drawingml/2006/wordprocessingDrawing" xmlns:w10="urn:schemas-microsoft-com:office:word" xmlns:w="http://schemas.openxmlformats.org/wordprocessingml/2006/main" xmlns:w14="http://schemas.microsoft.com/office/word/2010/wordml" xmlns:w15="http://schemas.microsoft.com/office/word/2012/wordml" xmlns:wpg="http://schemas.microsoft.com/office/word/2010/wordprocessingGroup" xmlns:wpi="http://schemas.microsoft.com/office/word/2010/wordprocessingInk" xmlns:wne="http://schemas.microsoft.com/office/word/2006/wordml" xmlns:wps="http://schemas.microsoft.com/office/word/2010/wordprocessingShape" mc:Ignorable="w14 w15 wp14">
+<w:endnotes xmlns:wpc="http://schemas.microsoft.com/office/word/2010/wordprocessingCanvas" xmlns:cx="http://schemas.microsoft.com/office/drawing/2014/chartex" xmlns:cx1="http://schemas.microsoft.com/office/drawing/2015/9/8/chartex" xmlns:cx2="http://schemas.microsoft.com/office/drawing/2015/10/21/chartex" xmlns:cx3="http://schemas.microsoft.com/office/drawing/2016/5/9/chartex" xmlns:cx4="http://schemas.microsoft.com/office/drawing/2016/5/10/chartex" xmlns:cx5="http://schemas.microsoft.com/office/drawing/2016/5/11/chartex" xmlns:cx6="http://schemas.microsoft.com/office/drawing/2016/5/12/chartex" xmlns:cx7="http://schemas.microsoft.com/office/drawing/2016/5/13/chartex" xmlns:cx8="http://schemas.microsoft.com/office/drawing/2016/5/14/chartex" xmlns:mc="http://schemas.openxmlformats.org/markup-compatibility/2006" xmlns:aink="http://schemas.microsoft.com/office/drawing/2016/ink" xmlns:am3d="http://schemas.microsoft.com/office/drawing/2017/model3d" xmlns:o="urn:schemas-microsoft-com:office:office" xmlns:r="http://schemas.openxmlformats.org/officeDocument/2006/relationships" xmlns:m="http://schemas.openxmlformats.org/officeDocument/2006/math" xmlns:v="urn:schemas-microsoft-com:vml" xmlns:wp14="http://schemas.microsoft.com/office/word/2010/wordprocessingDrawing" xmlns:wp="http://schemas.openxmlformats.org/drawingml/2006/wordprocessingDrawing" xmlns:w10="urn:schemas-microsoft-com:office:word" xmlns:w="http://schemas.openxmlformats.org/wordprocessingml/2006/main" xmlns:w14="http://schemas.microsoft.com/office/word/2010/wordml" xmlns:w15="http://schemas.microsoft.com/office/word/2012/wordml" xmlns:w16cid="http://schemas.microsoft.com/office/word/2016/wordml/cid" xmlns:w16se="http://schemas.microsoft.com/office/word/2015/wordml/symex" xmlns:wpg="http://schemas.microsoft.com/office/word/2010/wordprocessingGroup" xmlns:wpi="http://schemas.microsoft.com/office/word/2010/wordprocessingInk" xmlns:wne="http://schemas.microsoft.com/office/word/2006/wordml" xmlns:wps="http://schemas.microsoft.com/office/word/2010/wordprocessingShape" mc:Ignorable="w14 w15 w16se w16cid wp14">
   <w:endnote w:type="separator" w:id="-1">
     <w:p>
       <w:pPr>
@@ -958,7 +1127,7 @@
 </file>
 
 <file path=word/footer1.xml><?xml version="1.0" encoding="utf-8"?>
-<w:ftr xmlns:wpc="http://schemas.microsoft.com/office/word/2010/wordprocessingCanvas" xmlns:mc="http://schemas.openxmlformats.org/markup-compatibility/2006" xmlns:o="urn:schemas-microsoft-com:office:office" xmlns:r="http://schemas.openxmlformats.org/officeDocument/2006/relationships" xmlns:m="http://schemas.openxmlformats.org/officeDocument/2006/math" xmlns:v="urn:schemas-microsoft-com:vml" xmlns:wp14="http://schemas.microsoft.com/office/word/2010/wordprocessingDrawing" xmlns:wp="http://schemas.openxmlformats.org/drawingml/2006/wordprocessingDrawing" xmlns:w10="urn:schemas-microsoft-com:office:word" xmlns:w="http://schemas.openxmlformats.org/wordprocessingml/2006/main" xmlns:w14="http://schemas.microsoft.com/office/word/2010/wordml" xmlns:w15="http://schemas.microsoft.com/office/word/2012/wordml" xmlns:wpg="http://schemas.microsoft.com/office/word/2010/wordprocessingGroup" xmlns:wpi="http://schemas.microsoft.com/office/word/2010/wordprocessingInk" xmlns:wne="http://schemas.microsoft.com/office/word/2006/wordml" xmlns:wps="http://schemas.microsoft.com/office/word/2010/wordprocessingShape" mc:Ignorable="w14 w15 wp14">
+<w:ftr xmlns:wpc="http://schemas.microsoft.com/office/word/2010/wordprocessingCanvas" xmlns:cx="http://schemas.microsoft.com/office/drawing/2014/chartex" xmlns:cx1="http://schemas.microsoft.com/office/drawing/2015/9/8/chartex" xmlns:cx2="http://schemas.microsoft.com/office/drawing/2015/10/21/chartex" xmlns:cx3="http://schemas.microsoft.com/office/drawing/2016/5/9/chartex" xmlns:cx4="http://schemas.microsoft.com/office/drawing/2016/5/10/chartex" xmlns:cx5="http://schemas.microsoft.com/office/drawing/2016/5/11/chartex" xmlns:cx6="http://schemas.microsoft.com/office/drawing/2016/5/12/chartex" xmlns:cx7="http://schemas.microsoft.com/office/drawing/2016/5/13/chartex" xmlns:cx8="http://schemas.microsoft.com/office/drawing/2016/5/14/chartex" xmlns:mc="http://schemas.openxmlformats.org/markup-compatibility/2006" xmlns:aink="http://schemas.microsoft.com/office/drawing/2016/ink" xmlns:am3d="http://schemas.microsoft.com/office/drawing/2017/model3d" xmlns:o="urn:schemas-microsoft-com:office:office" xmlns:r="http://schemas.openxmlformats.org/officeDocument/2006/relationships" xmlns:m="http://schemas.openxmlformats.org/officeDocument/2006/math" xmlns:v="urn:schemas-microsoft-com:vml" xmlns:wp14="http://schemas.microsoft.com/office/word/2010/wordprocessingDrawing" xmlns:wp="http://schemas.openxmlformats.org/drawingml/2006/wordprocessingDrawing" xmlns:w10="urn:schemas-microsoft-com:office:word" xmlns:w="http://schemas.openxmlformats.org/wordprocessingml/2006/main" xmlns:w14="http://schemas.microsoft.com/office/word/2010/wordml" xmlns:w15="http://schemas.microsoft.com/office/word/2012/wordml" xmlns:w16cid="http://schemas.microsoft.com/office/word/2016/wordml/cid" xmlns:w16se="http://schemas.microsoft.com/office/word/2015/wordml/symex" xmlns:wpg="http://schemas.microsoft.com/office/word/2010/wordprocessingGroup" xmlns:wpi="http://schemas.microsoft.com/office/word/2010/wordprocessingInk" xmlns:wne="http://schemas.microsoft.com/office/word/2006/wordml" xmlns:wps="http://schemas.microsoft.com/office/word/2010/wordprocessingShape" mc:Ignorable="w14 w15 w16se w16cid wp14">
   <w:p>
     <w:pPr>
       <w:pStyle w:val="Footer"/>
@@ -1031,7 +1200,7 @@
 </file>
 
 <file path=word/footnotes.xml><?xml version="1.0" encoding="utf-8"?>
-<w:footnotes xmlns:wpc="http://schemas.microsoft.com/office/word/2010/wordprocessingCanvas" xmlns:mc="http://schemas.openxmlformats.org/markup-compatibility/2006" xmlns:o="urn:schemas-microsoft-com:office:office" xmlns:r="http://schemas.openxmlformats.org/officeDocument/2006/relationships" xmlns:m="http://schemas.openxmlformats.org/officeDocument/2006/math" xmlns:v="urn:schemas-microsoft-com:vml" xmlns:wp14="http://schemas.microsoft.com/office/word/2010/wordprocessingDrawing" xmlns:wp="http://schemas.openxmlformats.org/drawingml/2006/wordprocessingDrawing" xmlns:w10="urn:schemas-microsoft-com:office:word" xmlns:w="http://schemas.openxmlformats.org/wordprocessingml/2006/main" xmlns:w14="http://schemas.microsoft.com/office/word/2010/wordml" xmlns:w15="http://schemas.microsoft.com/office/word/2012/wordml" xmlns:wpg="http://schemas.microsoft.com/office/word/2010/wordprocessingGroup" xmlns:wpi="http://schemas.microsoft.com/office/word/2010/wordprocessingInk" xmlns:wne="http://schemas.microsoft.com/office/word/2006/wordml" xmlns:wps="http://schemas.microsoft.com/office/word/2010/wordprocessingShape" mc:Ignorable="w14 w15 wp14">
+<w:footnotes xmlns:wpc="http://schemas.microsoft.com/office/word/2010/wordprocessingCanvas" xmlns:cx="http://schemas.microsoft.com/office/drawing/2014/chartex" xmlns:cx1="http://schemas.microsoft.com/office/drawing/2015/9/8/chartex" xmlns:cx2="http://schemas.microsoft.com/office/drawing/2015/10/21/chartex" xmlns:cx3="http://schemas.microsoft.com/office/drawing/2016/5/9/chartex" xmlns:cx4="http://schemas.microsoft.com/office/drawing/2016/5/10/chartex" xmlns:cx5="http://schemas.microsoft.com/office/drawing/2016/5/11/chartex" xmlns:cx6="http://schemas.microsoft.com/office/drawing/2016/5/12/chartex" xmlns:cx7="http://schemas.microsoft.com/office/drawing/2016/5/13/chartex" xmlns:cx8="http://schemas.microsoft.com/office/drawing/2016/5/14/chartex" xmlns:mc="http://schemas.openxmlformats.org/markup-compatibility/2006" xmlns:aink="http://schemas.microsoft.com/office/drawing/2016/ink" xmlns:am3d="http://schemas.microsoft.com/office/drawing/2017/model3d" xmlns:o="urn:schemas-microsoft-com:office:office" xmlns:r="http://schemas.openxmlformats.org/officeDocument/2006/relationships" xmlns:m="http://schemas.openxmlformats.org/officeDocument/2006/math" xmlns:v="urn:schemas-microsoft-com:vml" xmlns:wp14="http://schemas.microsoft.com/office/word/2010/wordprocessingDrawing" xmlns:wp="http://schemas.openxmlformats.org/drawingml/2006/wordprocessingDrawing" xmlns:w10="urn:schemas-microsoft-com:office:word" xmlns:w="http://schemas.openxmlformats.org/wordprocessingml/2006/main" xmlns:w14="http://schemas.microsoft.com/office/word/2010/wordml" xmlns:w15="http://schemas.microsoft.com/office/word/2012/wordml" xmlns:w16cid="http://schemas.microsoft.com/office/word/2016/wordml/cid" xmlns:w16se="http://schemas.microsoft.com/office/word/2015/wordml/symex" xmlns:wpg="http://schemas.microsoft.com/office/word/2010/wordprocessingGroup" xmlns:wpi="http://schemas.microsoft.com/office/word/2010/wordprocessingInk" xmlns:wne="http://schemas.microsoft.com/office/word/2006/wordml" xmlns:wps="http://schemas.microsoft.com/office/word/2010/wordprocessingShape" mc:Ignorable="w14 w15 w16se w16cid wp14">
   <w:footnote w:type="separator" w:id="-1">
     <w:p>
       <w:pPr>
@@ -1056,7 +1225,7 @@
 </file>
 
 <file path=word/styles.xml><?xml version="1.0" encoding="utf-8"?>
-<w:styles xmlns:mc="http://schemas.openxmlformats.org/markup-compatibility/2006" xmlns:r="http://schemas.openxmlformats.org/officeDocument/2006/relationships" xmlns:w="http://schemas.openxmlformats.org/wordprocessingml/2006/main" xmlns:w14="http://schemas.microsoft.com/office/word/2010/wordml" xmlns:w15="http://schemas.microsoft.com/office/word/2012/wordml" mc:Ignorable="w14 w15">
+<w:styles xmlns:mc="http://schemas.openxmlformats.org/markup-compatibility/2006" xmlns:r="http://schemas.openxmlformats.org/officeDocument/2006/relationships" xmlns:w="http://schemas.openxmlformats.org/wordprocessingml/2006/main" xmlns:w14="http://schemas.microsoft.com/office/word/2010/wordml" xmlns:w15="http://schemas.microsoft.com/office/word/2012/wordml" xmlns:w16cid="http://schemas.microsoft.com/office/word/2016/wordml/cid" xmlns:w16se="http://schemas.microsoft.com/office/word/2015/wordml/symex" mc:Ignorable="w14 w15 w16se w16cid">
   <w:docDefaults>
     <w:rPrDefault>
       <w:rPr>
@@ -1072,7 +1241,7 @@
       </w:pPr>
     </w:pPrDefault>
   </w:docDefaults>
-  <w:latentStyles w:defLockedState="0" w:defUIPriority="99" w:defSemiHidden="0" w:defUnhideWhenUsed="0" w:defQFormat="0" w:count="371">
+  <w:latentStyles w:defLockedState="0" w:defUIPriority="99" w:defSemiHidden="0" w:defUnhideWhenUsed="0" w:defQFormat="0" w:count="375">
     <w:lsdException w:name="Normal" w:uiPriority="0" w:qFormat="1"/>
     <w:lsdException w:name="heading 1" w:uiPriority="9" w:qFormat="1"/>
     <w:lsdException w:name="heading 2" w:semiHidden="1" w:uiPriority="9" w:unhideWhenUsed="1" w:qFormat="1"/>
@@ -1178,7 +1347,6 @@
     <w:lsdException w:name="HTML Sample" w:semiHidden="1" w:unhideWhenUsed="1"/>
     <w:lsdException w:name="HTML Typewriter" w:semiHidden="1" w:unhideWhenUsed="1"/>
     <w:lsdException w:name="HTML Variable" w:semiHidden="1" w:unhideWhenUsed="1"/>
-    <w:lsdException w:name="Normal Table" w:semiHidden="1" w:unhideWhenUsed="1"/>
     <w:lsdException w:name="annotation subject" w:semiHidden="1" w:unhideWhenUsed="1"/>
     <w:lsdException w:name="No List" w:semiHidden="1" w:unhideWhenUsed="1"/>
     <w:lsdException w:name="Outline List 1" w:semiHidden="1" w:unhideWhenUsed="1"/>
@@ -1222,10 +1390,8 @@
     <w:lsdException w:name="Table Elegant" w:semiHidden="1" w:unhideWhenUsed="1"/>
     <w:lsdException w:name="Table Professional" w:semiHidden="1" w:unhideWhenUsed="1"/>
     <w:lsdException w:name="Table Subtle 1" w:semiHidden="1" w:unhideWhenUsed="1"/>
-    <w:lsdException w:name="Table Subtle 2" w:semiHidden="1" w:unhideWhenUsed="1"/>
     <w:lsdException w:name="Table Web 1" w:semiHidden="1" w:unhideWhenUsed="1"/>
     <w:lsdException w:name="Table Web 2" w:semiHidden="1" w:unhideWhenUsed="1"/>
-    <w:lsdException w:name="Table Web 3" w:semiHidden="1" w:unhideWhenUsed="1"/>
     <w:lsdException w:name="Balloon Text" w:semiHidden="1" w:unhideWhenUsed="1"/>
     <w:lsdException w:name="Table Grid" w:uiPriority="39"/>
     <w:lsdException w:name="Table Theme" w:semiHidden="1" w:unhideWhenUsed="1"/>
@@ -1444,6 +1610,10 @@
     <w:lsdException w:name="List Table 5 Dark Accent 6" w:uiPriority="50"/>
     <w:lsdException w:name="List Table 6 Colorful Accent 6" w:uiPriority="51"/>
     <w:lsdException w:name="List Table 7 Colorful Accent 6" w:uiPriority="52"/>
+    <w:lsdException w:name="Mention" w:semiHidden="1" w:unhideWhenUsed="1"/>
+    <w:lsdException w:name="Smart Hyperlink" w:semiHidden="1" w:unhideWhenUsed="1"/>
+    <w:lsdException w:name="Hashtag" w:semiHidden="1" w:unhideWhenUsed="1"/>
+    <w:lsdException w:name="Unresolved Mention" w:semiHidden="1" w:unhideWhenUsed="1"/>
   </w:latentStyles>
   <w:style w:type="paragraph" w:default="1" w:styleId="Normal">
     <w:name w:val="Normal"/>

</xml_diff>